<commit_message>
Added link to performance numbers.
</commit_message>
<xml_diff>
--- a/project_management/internal_meetings/2012/20120925_team_meeting.docx
+++ b/project_management/internal_meetings/2012/20120925_team_meeting.docx
@@ -1248,6 +1248,17 @@
               </w:rPr>
               <w:t>?</w:t>
             </w:r>
+            <w:r>
+              <w:rPr>
+                <w:rFonts w:asciiTheme="majorHAnsi" w:eastAsiaTheme="minorHAnsi" w:hAnsiTheme="majorHAnsi" w:cstheme="minorBidi"/>
+                <w:b/>
+                <w:color w:val="008000"/>
+                <w:lang w:eastAsia="en-US"/>
+              </w:rPr>
+              <w:t>?</w:t>
+            </w:r>
+            <w:bookmarkStart w:id="0" w:name="_GoBack"/>
+            <w:bookmarkEnd w:id="0"/>
           </w:p>
           <w:p>
             <w:pPr>
@@ -1479,7 +1490,13 @@
               <w:rPr>
                 <w:rFonts w:eastAsia="Times New Roman"/>
               </w:rPr>
-              <w:t>Document workflows for baseline performance analysis.</w:t>
+              <w:t>B</w:t>
+            </w:r>
+            <w:r>
+              <w:rPr>
+                <w:rFonts w:eastAsia="Times New Roman"/>
+              </w:rPr>
+              <w:t>aseline performance analysis</w:t>
             </w:r>
           </w:p>
         </w:tc>
@@ -1517,7 +1534,69 @@
               <w:rPr>
                 <w:rFonts w:eastAsia="Times New Roman"/>
               </w:rPr>
-              <w:t>(Selenium inadequate, switching to Jmeter)</w:t>
+              <w:t>(</w:t>
+            </w:r>
+            <w:r>
+              <w:rPr>
+                <w:rFonts w:eastAsia="Times New Roman"/>
+              </w:rPr>
+              <w:t>initial numbers</w:t>
+            </w:r>
+            <w:r>
+              <w:rPr>
+                <w:rFonts w:eastAsia="Times New Roman"/>
+              </w:rPr>
+              <w:t xml:space="preserve">: </w:t>
+            </w:r>
+            <w:r>
+              <w:rPr>
+                <w:rFonts w:eastAsia="Times New Roman"/>
+              </w:rPr>
+              <w:fldChar w:fldCharType="begin"/>
+            </w:r>
+            <w:r>
+              <w:rPr>
+                <w:rFonts w:eastAsia="Times New Roman"/>
+              </w:rPr>
+              <w:instrText xml:space="preserve"> HYPERLINK "https://ncisvn.nci.nih.gov/svn/caintegrator2/trunk/docs/test/PerformanceNumbers.xlsx" \t "_blank" </w:instrText>
+            </w:r>
+            <w:r>
+              <w:rPr>
+                <w:rFonts w:eastAsia="Times New Roman"/>
+              </w:rPr>
+            </w:r>
+            <w:r>
+              <w:rPr>
+                <w:rFonts w:eastAsia="Times New Roman"/>
+              </w:rPr>
+              <w:fldChar w:fldCharType="separate"/>
+            </w:r>
+            <w:r>
+              <w:rPr>
+                <w:rStyle w:val="Hyperlink"/>
+                <w:rFonts w:eastAsia="Times New Roman"/>
+              </w:rPr>
+              <w:t>https://ncisvn.nci.nih.gov/sv</w:t>
+            </w:r>
+            <w:r>
+              <w:rPr>
+                <w:rStyle w:val="Hyperlink"/>
+                <w:rFonts w:eastAsia="Times New Roman"/>
+              </w:rPr>
+              <w:lastRenderedPageBreak/>
+              <w:t>n/caintegrator2/trunk/docs/test/PerformanceNumbers.xlsx</w:t>
+            </w:r>
+            <w:r>
+              <w:rPr>
+                <w:rFonts w:eastAsia="Times New Roman"/>
+              </w:rPr>
+              <w:fldChar w:fldCharType="end"/>
+            </w:r>
+            <w:r>
+              <w:rPr>
+                <w:rFonts w:eastAsia="Times New Roman"/>
+              </w:rPr>
+              <w:t>)</w:t>
             </w:r>
           </w:p>
         </w:tc>
@@ -1577,10 +1656,10 @@
               <w:rPr>
                 <w:rFonts w:asciiTheme="majorHAnsi" w:eastAsiaTheme="minorHAnsi" w:hAnsiTheme="majorHAnsi" w:cstheme="minorBidi"/>
                 <w:b/>
-                <w:color w:val="E36C0A" w:themeColor="accent6" w:themeShade="BF"/>
-                <w:lang w:eastAsia="en-US"/>
-              </w:rPr>
-              <w:t>In Progress</w:t>
+                <w:color w:val="008000"/>
+                <w:lang w:eastAsia="en-US"/>
+              </w:rPr>
+              <w:t>Resolved</w:t>
             </w:r>
           </w:p>
         </w:tc>
@@ -1622,8 +1701,6 @@
               </w:rPr>
               <w:t>Resolve UPT problem with caIntegrator Training tier</w:t>
             </w:r>
-            <w:bookmarkStart w:id="0" w:name="_GoBack"/>
-            <w:bookmarkEnd w:id="0"/>
           </w:p>
         </w:tc>
         <w:tc>

</xml_diff>

<commit_message>
Meteting minutes from status meeting.
</commit_message>
<xml_diff>
--- a/project_management/internal_meetings/2012/20120925_team_meeting.docx
+++ b/project_management/internal_meetings/2012/20120925_team_meeting.docx
@@ -198,6 +198,13 @@
                 <w:lang w:eastAsia="en-US"/>
               </w:rPr>
             </w:pPr>
+            <w:r>
+              <w:rPr>
+                <w:rFonts w:asciiTheme="majorHAnsi" w:eastAsiaTheme="minorHAnsi" w:hAnsiTheme="majorHAnsi" w:cstheme="minorBidi"/>
+                <w:lang w:eastAsia="en-US"/>
+              </w:rPr>
+              <w:t>Y</w:t>
+            </w:r>
           </w:p>
         </w:tc>
       </w:tr>
@@ -236,6 +243,13 @@
                 <w:lang w:eastAsia="en-US"/>
               </w:rPr>
             </w:pPr>
+            <w:r>
+              <w:rPr>
+                <w:rFonts w:asciiTheme="majorHAnsi" w:eastAsiaTheme="minorHAnsi" w:hAnsiTheme="majorHAnsi" w:cstheme="minorBidi"/>
+                <w:lang w:eastAsia="en-US"/>
+              </w:rPr>
+              <w:t>Y</w:t>
+            </w:r>
           </w:p>
         </w:tc>
         <w:tc>
@@ -304,6 +318,13 @@
                 <w:lang w:eastAsia="en-US"/>
               </w:rPr>
             </w:pPr>
+            <w:r>
+              <w:rPr>
+                <w:rFonts w:asciiTheme="majorHAnsi" w:eastAsiaTheme="minorHAnsi" w:hAnsiTheme="majorHAnsi" w:cstheme="minorBidi"/>
+                <w:lang w:eastAsia="en-US"/>
+              </w:rPr>
+              <w:t>Y</w:t>
+            </w:r>
           </w:p>
         </w:tc>
         <w:tc>
@@ -337,6 +358,13 @@
                 <w:lang w:eastAsia="en-US"/>
               </w:rPr>
             </w:pPr>
+            <w:r>
+              <w:rPr>
+                <w:rFonts w:asciiTheme="majorHAnsi" w:eastAsiaTheme="minorHAnsi" w:hAnsiTheme="majorHAnsi" w:cstheme="minorBidi"/>
+                <w:lang w:eastAsia="en-US"/>
+              </w:rPr>
+              <w:t>Y</w:t>
+            </w:r>
           </w:p>
         </w:tc>
       </w:tr>
@@ -372,6 +400,13 @@
                 <w:lang w:eastAsia="en-US"/>
               </w:rPr>
             </w:pPr>
+            <w:r>
+              <w:rPr>
+                <w:rFonts w:asciiTheme="majorHAnsi" w:eastAsiaTheme="minorHAnsi" w:hAnsiTheme="majorHAnsi" w:cstheme="minorBidi"/>
+                <w:lang w:eastAsia="en-US"/>
+              </w:rPr>
+              <w:t>Y</w:t>
+            </w:r>
           </w:p>
         </w:tc>
         <w:tc>
@@ -405,6 +440,13 @@
                 <w:lang w:eastAsia="en-US"/>
               </w:rPr>
             </w:pPr>
+            <w:r>
+              <w:rPr>
+                <w:rFonts w:asciiTheme="majorHAnsi" w:eastAsiaTheme="minorHAnsi" w:hAnsiTheme="majorHAnsi" w:cstheme="minorBidi"/>
+                <w:lang w:eastAsia="en-US"/>
+              </w:rPr>
+              <w:t>Y</w:t>
+            </w:r>
           </w:p>
         </w:tc>
       </w:tr>
@@ -541,6 +583,13 @@
                 <w:lang w:eastAsia="en-US"/>
               </w:rPr>
             </w:pPr>
+            <w:r>
+              <w:rPr>
+                <w:rFonts w:asciiTheme="majorHAnsi" w:eastAsiaTheme="minorHAnsi" w:hAnsiTheme="majorHAnsi" w:cstheme="minorBidi"/>
+                <w:lang w:eastAsia="en-US"/>
+              </w:rPr>
+              <w:t>Y</w:t>
+            </w:r>
           </w:p>
         </w:tc>
       </w:tr>
@@ -576,6 +625,13 @@
                 <w:lang w:eastAsia="en-US"/>
               </w:rPr>
             </w:pPr>
+            <w:r>
+              <w:rPr>
+                <w:rFonts w:asciiTheme="majorHAnsi" w:eastAsiaTheme="minorHAnsi" w:hAnsiTheme="majorHAnsi" w:cstheme="minorBidi"/>
+                <w:lang w:eastAsia="en-US"/>
+              </w:rPr>
+              <w:t>Y</w:t>
+            </w:r>
           </w:p>
         </w:tc>
         <w:tc>
@@ -677,6 +733,13 @@
                 <w:lang w:eastAsia="en-US"/>
               </w:rPr>
             </w:pPr>
+            <w:r>
+              <w:rPr>
+                <w:rFonts w:asciiTheme="majorHAnsi" w:eastAsiaTheme="minorHAnsi" w:hAnsiTheme="majorHAnsi" w:cstheme="minorBidi"/>
+                <w:lang w:eastAsia="en-US"/>
+              </w:rPr>
+              <w:t>Y</w:t>
+            </w:r>
           </w:p>
         </w:tc>
       </w:tr>
@@ -712,6 +775,13 @@
                 <w:lang w:eastAsia="en-US"/>
               </w:rPr>
             </w:pPr>
+            <w:r>
+              <w:rPr>
+                <w:rFonts w:asciiTheme="majorHAnsi" w:eastAsiaTheme="minorHAnsi" w:hAnsiTheme="majorHAnsi" w:cstheme="minorBidi"/>
+                <w:lang w:eastAsia="en-US"/>
+              </w:rPr>
+              <w:t>Y</w:t>
+            </w:r>
           </w:p>
         </w:tc>
         <w:tc>
@@ -780,6 +850,13 @@
                 <w:lang w:eastAsia="en-US"/>
               </w:rPr>
             </w:pPr>
+            <w:r>
+              <w:rPr>
+                <w:rFonts w:asciiTheme="majorHAnsi" w:eastAsiaTheme="minorHAnsi" w:hAnsiTheme="majorHAnsi" w:cstheme="minorBidi"/>
+                <w:lang w:eastAsia="en-US"/>
+              </w:rPr>
+              <w:t>Y</w:t>
+            </w:r>
           </w:p>
         </w:tc>
         <w:tc>
@@ -848,6 +925,13 @@
                 <w:lang w:eastAsia="en-US"/>
               </w:rPr>
             </w:pPr>
+            <w:r>
+              <w:rPr>
+                <w:rFonts w:asciiTheme="majorHAnsi" w:eastAsiaTheme="minorHAnsi" w:hAnsiTheme="majorHAnsi" w:cstheme="minorBidi"/>
+                <w:lang w:eastAsia="en-US"/>
+              </w:rPr>
+              <w:t>Y</w:t>
+            </w:r>
           </w:p>
         </w:tc>
         <w:tc>
@@ -881,6 +965,13 @@
                 <w:lang w:eastAsia="en-US"/>
               </w:rPr>
             </w:pPr>
+            <w:r>
+              <w:rPr>
+                <w:rFonts w:asciiTheme="majorHAnsi" w:eastAsiaTheme="minorHAnsi" w:hAnsiTheme="majorHAnsi" w:cstheme="minorBidi"/>
+                <w:lang w:eastAsia="en-US"/>
+              </w:rPr>
+              <w:t>Y</w:t>
+            </w:r>
           </w:p>
         </w:tc>
       </w:tr>
@@ -896,6 +987,13 @@
                 <w:lang w:eastAsia="en-US"/>
               </w:rPr>
             </w:pPr>
+            <w:r>
+              <w:rPr>
+                <w:rFonts w:asciiTheme="majorHAnsi" w:eastAsiaTheme="minorHAnsi" w:hAnsiTheme="majorHAnsi" w:cstheme="minorBidi"/>
+                <w:lang w:eastAsia="en-US"/>
+              </w:rPr>
+              <w:t>Brian</w:t>
+            </w:r>
           </w:p>
         </w:tc>
         <w:tc>
@@ -909,6 +1007,13 @@
                 <w:lang w:eastAsia="en-US"/>
               </w:rPr>
             </w:pPr>
+            <w:r>
+              <w:rPr>
+                <w:rFonts w:asciiTheme="majorHAnsi" w:eastAsiaTheme="minorHAnsi" w:hAnsiTheme="majorHAnsi" w:cstheme="minorBidi"/>
+                <w:lang w:eastAsia="en-US"/>
+              </w:rPr>
+              <w:t>Y</w:t>
+            </w:r>
           </w:p>
         </w:tc>
         <w:tc>
@@ -1257,8 +1362,15 @@
               </w:rPr>
               <w:t>?</w:t>
             </w:r>
-            <w:bookmarkStart w:id="0" w:name="_GoBack"/>
-            <w:bookmarkEnd w:id="0"/>
+            <w:r>
+              <w:rPr>
+                <w:rFonts w:asciiTheme="majorHAnsi" w:eastAsiaTheme="minorHAnsi" w:hAnsiTheme="majorHAnsi" w:cstheme="minorBidi"/>
+                <w:b/>
+                <w:color w:val="008000"/>
+                <w:lang w:eastAsia="en-US"/>
+              </w:rPr>
+              <w:t xml:space="preserve"> (We will test again today)</w:t>
+            </w:r>
           </w:p>
           <w:p>
             <w:pPr>
@@ -1564,11 +1676,6 @@
               <w:rPr>
                 <w:rFonts w:eastAsia="Times New Roman"/>
               </w:rPr>
-            </w:r>
-            <w:r>
-              <w:rPr>
-                <w:rFonts w:eastAsia="Times New Roman"/>
-              </w:rPr>
               <w:fldChar w:fldCharType="separate"/>
             </w:r>
             <w:r>
@@ -1598,6 +1705,12 @@
               </w:rPr>
               <w:t>)</w:t>
             </w:r>
+            <w:r>
+              <w:rPr>
+                <w:rFonts w:eastAsia="Times New Roman"/>
+              </w:rPr>
+              <w:t xml:space="preserve"> Test outside the NIH network; Find out expected #patients in TRANSCEND</w:t>
+            </w:r>
           </w:p>
         </w:tc>
       </w:tr>
@@ -1661,6 +1774,45 @@
               </w:rPr>
               <w:t>Resolved</w:t>
             </w:r>
+            <w:r>
+              <w:rPr>
+                <w:rFonts w:asciiTheme="majorHAnsi" w:eastAsiaTheme="minorHAnsi" w:hAnsiTheme="majorHAnsi" w:cstheme="minorBidi"/>
+                <w:b/>
+                <w:color w:val="008000"/>
+                <w:lang w:eastAsia="en-US"/>
+              </w:rPr>
+              <w:t xml:space="preserve"> </w:t>
+            </w:r>
+            <w:r>
+              <w:rPr>
+                <w:rFonts w:eastAsia="Times New Roman"/>
+              </w:rPr>
+              <w:t>(Look at BioDbnet</w:t>
+            </w:r>
+            <w:r>
+              <w:rPr>
+                <w:rFonts w:eastAsia="Times New Roman"/>
+              </w:rPr>
+              <w:t>. Other teams like Rem</w:t>
+            </w:r>
+            <w:r>
+              <w:rPr>
+                <w:rFonts w:eastAsia="Times New Roman"/>
+              </w:rPr>
+              <w:t>brandt and caMOD are also looking into this.</w:t>
+            </w:r>
+            <w:r>
+              <w:rPr>
+                <w:rFonts w:eastAsia="Times New Roman"/>
+              </w:rPr>
+              <w:t xml:space="preserve"> Deb will set up a meeting after Jonathan Lin sends out the results. We will extract the exact APIs we are calling.</w:t>
+            </w:r>
+            <w:r>
+              <w:rPr>
+                <w:rFonts w:eastAsia="Times New Roman"/>
+              </w:rPr>
+              <w:t>)</w:t>
+            </w:r>
           </w:p>
         </w:tc>
       </w:tr>
@@ -1716,6 +1868,15 @@
                 <w:lang w:eastAsia="en-US"/>
               </w:rPr>
             </w:pPr>
+            <w:r>
+              <w:rPr>
+                <w:rFonts w:asciiTheme="majorHAnsi" w:eastAsiaTheme="minorHAnsi" w:hAnsiTheme="majorHAnsi" w:cstheme="minorBidi"/>
+                <w:b/>
+                <w:color w:val="E36C0A" w:themeColor="accent6" w:themeShade="BF"/>
+                <w:lang w:eastAsia="en-US"/>
+              </w:rPr>
+              <w:t>In Progress</w:t>
+            </w:r>
           </w:p>
         </w:tc>
       </w:tr>
@@ -1820,14 +1981,14 @@
           <w:rFonts w:asciiTheme="majorHAnsi" w:eastAsiaTheme="minorHAnsi" w:hAnsiTheme="majorHAnsi" w:cstheme="minorBidi"/>
           <w:lang w:eastAsia="en-US"/>
         </w:rPr>
-        <w:t>caIntegrator perform</w:t>
-      </w:r>
-      <w:r>
-        <w:rPr>
-          <w:rFonts w:asciiTheme="majorHAnsi" w:eastAsiaTheme="minorHAnsi" w:hAnsiTheme="majorHAnsi" w:cstheme="minorBidi"/>
-          <w:lang w:eastAsia="en-US"/>
-        </w:rPr>
-        <w:t>ance and usability improvements.</w:t>
+        <w:t xml:space="preserve">caArray QA test cases are being reviewed by Marina and migrated to HPQC, and </w:t>
+      </w:r>
+      <w:r>
+        <w:rPr>
+          <w:rFonts w:asciiTheme="majorHAnsi" w:eastAsiaTheme="minorHAnsi" w:hAnsiTheme="majorHAnsi" w:cstheme="minorBidi"/>
+          <w:lang w:eastAsia="en-US"/>
+        </w:rPr>
+        <w:t>then Juli will review them.</w:t>
       </w:r>
     </w:p>
     <w:p>
@@ -1847,14 +2008,14 @@
           <w:rFonts w:asciiTheme="majorHAnsi" w:eastAsiaTheme="minorHAnsi" w:hAnsiTheme="majorHAnsi" w:cstheme="minorBidi"/>
           <w:lang w:eastAsia="en-US"/>
         </w:rPr>
-        <w:t>caArray d</w:t>
-      </w:r>
-      <w:r>
-        <w:rPr>
-          <w:rFonts w:asciiTheme="majorHAnsi" w:eastAsiaTheme="minorHAnsi" w:hAnsiTheme="majorHAnsi" w:cstheme="minorBidi"/>
-          <w:lang w:eastAsia="en-US"/>
-        </w:rPr>
-        <w:t>atabase and file system backup and recovery strategy.</w:t>
+        <w:t>caIntegrator perform</w:t>
+      </w:r>
+      <w:r>
+        <w:rPr>
+          <w:rFonts w:asciiTheme="majorHAnsi" w:eastAsiaTheme="minorHAnsi" w:hAnsiTheme="majorHAnsi" w:cstheme="minorBidi"/>
+          <w:lang w:eastAsia="en-US"/>
+        </w:rPr>
+        <w:t>ance and usability improvements.</w:t>
       </w:r>
     </w:p>
     <w:p>
@@ -1874,6 +2035,33 @@
           <w:rFonts w:asciiTheme="majorHAnsi" w:eastAsiaTheme="minorHAnsi" w:hAnsiTheme="majorHAnsi" w:cstheme="minorBidi"/>
           <w:lang w:eastAsia="en-US"/>
         </w:rPr>
+        <w:t>caArray d</w:t>
+      </w:r>
+      <w:r>
+        <w:rPr>
+          <w:rFonts w:asciiTheme="majorHAnsi" w:eastAsiaTheme="minorHAnsi" w:hAnsiTheme="majorHAnsi" w:cstheme="minorBidi"/>
+          <w:lang w:eastAsia="en-US"/>
+        </w:rPr>
+        <w:t>atabase and file system backup and recovery strategy.</w:t>
+      </w:r>
+    </w:p>
+    <w:p>
+      <w:pPr>
+        <w:pStyle w:val="ListParagraph"/>
+        <w:numPr>
+          <w:ilvl w:val="1"/>
+          <w:numId w:val="4"/>
+        </w:numPr>
+        <w:rPr>
+          <w:rFonts w:asciiTheme="majorHAnsi" w:eastAsiaTheme="minorHAnsi" w:hAnsiTheme="majorHAnsi" w:cstheme="minorBidi"/>
+          <w:lang w:eastAsia="en-US"/>
+        </w:rPr>
+      </w:pPr>
+      <w:r>
+        <w:rPr>
+          <w:rFonts w:asciiTheme="majorHAnsi" w:eastAsiaTheme="minorHAnsi" w:hAnsiTheme="majorHAnsi" w:cstheme="minorBidi"/>
+          <w:lang w:eastAsia="en-US"/>
+        </w:rPr>
         <w:t>Start planning for migration of data from database to file system.</w:t>
       </w:r>
     </w:p>
@@ -1973,6 +2161,33 @@
         </w:rPr>
         <w:t>Complete</w:t>
       </w:r>
+      <w:r>
+        <w:rPr>
+          <w:rFonts w:asciiTheme="majorHAnsi" w:eastAsiaTheme="minorHAnsi" w:hAnsiTheme="majorHAnsi" w:cstheme="minorBidi"/>
+          <w:lang w:eastAsia="en-US"/>
+        </w:rPr>
+        <w:t xml:space="preserve"> (test deployment in progress).</w:t>
+      </w:r>
+    </w:p>
+    <w:p>
+      <w:pPr>
+        <w:pStyle w:val="ListParagraph"/>
+        <w:numPr>
+          <w:ilvl w:val="1"/>
+          <w:numId w:val="6"/>
+        </w:numPr>
+        <w:rPr>
+          <w:rFonts w:asciiTheme="majorHAnsi" w:eastAsiaTheme="minorHAnsi" w:hAnsiTheme="majorHAnsi" w:cstheme="minorBidi"/>
+          <w:lang w:eastAsia="en-US"/>
+        </w:rPr>
+      </w:pPr>
+      <w:r>
+        <w:rPr>
+          <w:rFonts w:asciiTheme="majorHAnsi" w:eastAsiaTheme="minorHAnsi" w:hAnsiTheme="majorHAnsi" w:cstheme="minorBidi"/>
+          <w:lang w:eastAsia="en-US"/>
+        </w:rPr>
+        <w:t>We will need to run an appscan and apply for a new firewall exception as the old one cannot be transferred.</w:t>
+      </w:r>
     </w:p>
     <w:p>
       <w:pPr>
@@ -1991,15 +2206,21 @@
           <w:rFonts w:asciiTheme="majorHAnsi" w:eastAsiaTheme="minorHAnsi" w:hAnsiTheme="majorHAnsi" w:cstheme="minorBidi"/>
           <w:lang w:eastAsia="en-US"/>
         </w:rPr>
-        <w:t>Backup strategy is being put into place starting with the caArray Dev tier.</w:t>
-      </w:r>
-    </w:p>
-    <w:p>
-      <w:pPr>
-        <w:pStyle w:val="Heading3"/>
-      </w:pPr>
-      <w:r>
-        <w:t>Documentation:</w:t>
+        <w:t xml:space="preserve">Backup </w:t>
+      </w:r>
+      <w:r>
+        <w:rPr>
+          <w:rFonts w:asciiTheme="majorHAnsi" w:eastAsiaTheme="minorHAnsi" w:hAnsiTheme="majorHAnsi" w:cstheme="minorBidi"/>
+          <w:lang w:eastAsia="en-US"/>
+        </w:rPr>
+        <w:t>strategy is being put into place</w:t>
+      </w:r>
+      <w:r>
+        <w:rPr>
+          <w:rFonts w:asciiTheme="majorHAnsi" w:eastAsiaTheme="minorHAnsi" w:hAnsiTheme="majorHAnsi" w:cstheme="minorBidi"/>
+          <w:lang w:eastAsia="en-US"/>
+        </w:rPr>
+        <w:t>.</w:t>
       </w:r>
     </w:p>
     <w:p>
@@ -2014,17 +2235,16 @@
           <w:lang w:eastAsia="en-US"/>
         </w:rPr>
       </w:pPr>
-    </w:p>
-    <w:p>
-      <w:pPr>
-        <w:pStyle w:val="Heading3"/>
-      </w:pPr>
-      <w:r>
-        <w:t>Support and Knowledge Center</w:t>
-      </w:r>
-      <w:r>
-        <w:t>:</w:t>
-      </w:r>
+      <w:r>
+        <w:rPr>
+          <w:rFonts w:asciiTheme="majorHAnsi" w:eastAsiaTheme="minorHAnsi" w:hAnsiTheme="majorHAnsi" w:cstheme="minorBidi"/>
+          <w:lang w:eastAsia="en-US"/>
+        </w:rPr>
+        <w:lastRenderedPageBreak/>
+        <w:t>caArray STAGE will be taken down tomorrow morning for half an hour.</w:t>
+      </w:r>
+      <w:bookmarkStart w:id="0" w:name="_GoBack"/>
+      <w:bookmarkEnd w:id="0"/>
     </w:p>
     <w:p>
       <w:pPr>
@@ -2038,6 +2258,65 @@
           <w:lang w:eastAsia="en-US"/>
         </w:rPr>
       </w:pPr>
+      <w:r>
+        <w:rPr>
+          <w:rFonts w:asciiTheme="majorHAnsi" w:eastAsiaTheme="minorHAnsi" w:hAnsiTheme="majorHAnsi" w:cstheme="minorBidi"/>
+          <w:lang w:eastAsia="en-US"/>
+        </w:rPr>
+        <w:t>caArray Production database replication needs to be fixed, and may need a downtime of 24 hours.</w:t>
+      </w:r>
+    </w:p>
+    <w:p>
+      <w:pPr>
+        <w:pStyle w:val="Heading3"/>
+      </w:pPr>
+      <w:r>
+        <w:t>Documentation:</w:t>
+      </w:r>
+    </w:p>
+    <w:p>
+      <w:pPr>
+        <w:pStyle w:val="ListParagraph"/>
+        <w:numPr>
+          <w:ilvl w:val="0"/>
+          <w:numId w:val="6"/>
+        </w:numPr>
+        <w:rPr>
+          <w:rFonts w:asciiTheme="majorHAnsi" w:eastAsiaTheme="minorHAnsi" w:hAnsiTheme="majorHAnsi" w:cstheme="minorBidi"/>
+          <w:lang w:eastAsia="en-US"/>
+        </w:rPr>
+      </w:pPr>
+    </w:p>
+    <w:p>
+      <w:pPr>
+        <w:pStyle w:val="Heading3"/>
+      </w:pPr>
+      <w:r>
+        <w:t>Support and Knowledge Center</w:t>
+      </w:r>
+      <w:r>
+        <w:t>:</w:t>
+      </w:r>
+    </w:p>
+    <w:p>
+      <w:pPr>
+        <w:pStyle w:val="ListParagraph"/>
+        <w:numPr>
+          <w:ilvl w:val="0"/>
+          <w:numId w:val="6"/>
+        </w:numPr>
+        <w:rPr>
+          <w:rFonts w:asciiTheme="majorHAnsi" w:eastAsiaTheme="minorHAnsi" w:hAnsiTheme="majorHAnsi" w:cstheme="minorBidi"/>
+          <w:lang w:eastAsia="en-US"/>
+        </w:rPr>
+      </w:pPr>
+      <w:r>
+        <w:rPr>
+          <w:rFonts w:asciiTheme="majorHAnsi" w:eastAsiaTheme="minorHAnsi" w:hAnsiTheme="majorHAnsi" w:cstheme="minorBidi"/>
+          <w:lang w:eastAsia="en-US"/>
+        </w:rPr>
+        <w:t>Brian Hughes joining the team and will be responsible for app support starting October 1.</w:t>
+      </w:r>
     </w:p>
     <w:p>
       <w:pPr>

</xml_diff>